<commit_message>
Actualizado lista de requisitos
</commit_message>
<xml_diff>
--- a/especificacion_de_requisitos/Proyecto Ingeniería Software.docx
+++ b/especificacion_de_requisitos/Proyecto Ingeniería Software.docx
@@ -70,7 +70,49 @@
         </w:numPr>
       </w:pPr>
       <w:r>
-        <w:t>La aplicación web dispondrá de dos funcionalidades principales. La primera debe permitir seleccionar un tipo de producto en un menú, proporcionando una sugerencia óptima en base al precio y a la puntuación de las encuestas. La segunda debe permitir acceder a un catálogo de productos de un supermercado dado y gestionar la lista de la compra.</w:t>
+        <w:rPr>
+          <w:b/>
+        </w:rPr>
+        <w:t>Principal 1</w:t>
+      </w:r>
+      <w:r>
+        <w:t xml:space="preserve">: </w:t>
+      </w:r>
+      <w:r>
+        <w:t>El sistema</w:t>
+      </w:r>
+      <w:r>
+        <w:t xml:space="preserve"> debe permitir seleccionar un tipo de producto en un menú, proporcionando una sugerencia óptima en base al precio y a la puntuación de las encuestas.</w:t>
+      </w:r>
+      <w:r>
+        <w:t xml:space="preserve"> </w:t>
+      </w:r>
+      <w:r>
+        <w:t xml:space="preserve"> </w:t>
+      </w:r>
+    </w:p>
+    <w:p>
+      <w:pPr>
+        <w:pStyle w:val="Prrafodelista"/>
+        <w:numPr>
+          <w:ilvl w:val="0"/>
+          <w:numId w:val="2"/>
+        </w:numPr>
+      </w:pPr>
+      <w:r>
+        <w:rPr>
+          <w:b/>
+        </w:rPr>
+        <w:t>Principal 2</w:t>
+      </w:r>
+      <w:r>
+        <w:t xml:space="preserve">: </w:t>
+      </w:r>
+      <w:r>
+        <w:t xml:space="preserve">El sistema </w:t>
+      </w:r>
+      <w:r>
+        <w:t>debe permitir acceder a un catálogo de productos de un supermercado dado y gestionar la lista de la compra.</w:t>
       </w:r>
       <w:r>
         <w:t xml:space="preserve"> (1)</w:t>
@@ -85,7 +127,22 @@
         </w:numPr>
       </w:pPr>
       <w:r>
-        <w:t>Se debe dar la posibilidad de rechazar una sugerencia de producto, y que aparezca en su lugar la siguiente mejor.</w:t>
+        <w:rPr>
+          <w:b/>
+        </w:rPr>
+        <w:t>Rechazos</w:t>
+      </w:r>
+      <w:r>
+        <w:t xml:space="preserve">: </w:t>
+      </w:r>
+      <w:r>
+        <w:t>Se debe dar la posibilidad de rechazar una sugerencia de producto</w:t>
+      </w:r>
+      <w:r>
+        <w:t xml:space="preserve"> o supermercado</w:t>
+      </w:r>
+      <w:r>
+        <w:t>, y que aparezca en su lugar la siguiente mejor.</w:t>
       </w:r>
       <w:r>
         <w:t>(5)</w:t>
@@ -99,6 +156,17 @@
           <w:numId w:val="2"/>
         </w:numPr>
       </w:pPr>
+      <w:proofErr w:type="spellStart"/>
+      <w:r>
+        <w:rPr>
+          <w:b/>
+        </w:rPr>
+        <w:t>Login</w:t>
+      </w:r>
+      <w:proofErr w:type="spellEnd"/>
+      <w:r>
+        <w:t xml:space="preserve">: </w:t>
+      </w:r>
       <w:r>
         <w:t xml:space="preserve">Debe existir sistema de registro y </w:t>
       </w:r>
@@ -118,10 +186,47 @@
       <w:pPr>
         <w:pStyle w:val="Prrafodelista"/>
         <w:numPr>
-          <w:ilvl w:val="0"/>
+          <w:ilvl w:val="1"/>
           <w:numId w:val="2"/>
         </w:numPr>
       </w:pPr>
+      <w:proofErr w:type="spellStart"/>
+      <w:r>
+        <w:rPr>
+          <w:b/>
+        </w:rPr>
+        <w:t>Newsletters</w:t>
+      </w:r>
+      <w:proofErr w:type="spellEnd"/>
+      <w:r>
+        <w:t xml:space="preserve">: Envío de </w:t>
+      </w:r>
+      <w:proofErr w:type="spellStart"/>
+      <w:r>
+        <w:t>newsletters</w:t>
+      </w:r>
+      <w:proofErr w:type="spellEnd"/>
+      <w:r>
+        <w:t xml:space="preserve"> con nuevas ofertas  a los usuarios registrados.(4)</w:t>
+      </w:r>
+    </w:p>
+    <w:p>
+      <w:pPr>
+        <w:pStyle w:val="Prrafodelista"/>
+        <w:numPr>
+          <w:ilvl w:val="0"/>
+          <w:numId w:val="2"/>
+        </w:numPr>
+      </w:pPr>
+      <w:r>
+        <w:rPr>
+          <w:b/>
+        </w:rPr>
+        <w:t>Historial</w:t>
+      </w:r>
+      <w:r>
+        <w:t xml:space="preserve">: </w:t>
+      </w:r>
       <w:r>
         <w:t>Se registran las últimas 5 listas de la compra realizadas por un usuario.</w:t>
       </w:r>
@@ -138,6 +243,15 @@
         </w:numPr>
       </w:pPr>
       <w:r>
+        <w:rPr>
+          <w:b/>
+        </w:rPr>
+        <w:t>Mapa</w:t>
+      </w:r>
+      <w:r>
+        <w:t xml:space="preserve">: </w:t>
+      </w:r>
+      <w:r>
         <w:t>Tiene que haber un mapa que separe el sistema por regiones geográficas.</w:t>
       </w:r>
       <w:r>
@@ -153,6 +267,15 @@
         </w:numPr>
       </w:pPr>
       <w:r>
+        <w:rPr>
+          <w:b/>
+        </w:rPr>
+        <w:t>Compra</w:t>
+      </w:r>
+      <w:r>
+        <w:t xml:space="preserve">: </w:t>
+      </w:r>
+      <w:r>
         <w:t>Se tiene implementar el servicio de compra online de manera transparente al usuario.</w:t>
       </w:r>
       <w:r>
@@ -168,13 +291,34 @@
         </w:numPr>
       </w:pPr>
       <w:r>
-        <w:t>Se debe dar la posibilidad de realizar encuestas de calidad de productos</w:t>
+        <w:rPr>
+          <w:b/>
+        </w:rPr>
+        <w:t>Encuestas</w:t>
+      </w:r>
+      <w:r>
+        <w:t>: El sistema debe</w:t>
+      </w:r>
+      <w:r>
+        <w:t xml:space="preserve"> </w:t>
+      </w:r>
+      <w:r>
+        <w:t>permitir</w:t>
+      </w:r>
+      <w:r>
+        <w:t xml:space="preserve"> la posibilidad de realizar encuestas de calidad de productos</w:t>
       </w:r>
       <w:r>
         <w:t xml:space="preserve"> y</w:t>
       </w:r>
       <w:r>
-        <w:t xml:space="preserve"> comercios.</w:t>
+        <w:t xml:space="preserve"> comercios</w:t>
+      </w:r>
+      <w:r>
+        <w:t>, así como del propio servicio web</w:t>
+      </w:r>
+      <w:r>
+        <w:t>.</w:t>
       </w:r>
       <w:r>
         <w:t>(1)</w:t>
@@ -184,12 +328,106 @@
       <w:pPr>
         <w:pStyle w:val="Prrafodelista"/>
         <w:numPr>
-          <w:ilvl w:val="0"/>
+          <w:ilvl w:val="1"/>
           <w:numId w:val="2"/>
         </w:numPr>
       </w:pPr>
       <w:r>
-        <w:t>Se debe dar la opción al usuario de calificar el servicio después de cada “propuesta de compra”.</w:t>
+        <w:rPr>
+          <w:b/>
+        </w:rPr>
+        <w:t>Encuestas 1</w:t>
+      </w:r>
+      <w:r>
+        <w:t xml:space="preserve">: Después de cada sugerencia de compra, el usuario puede calificar el servicio web. </w:t>
+      </w:r>
+    </w:p>
+    <w:p>
+      <w:pPr>
+        <w:pStyle w:val="Prrafodelista"/>
+        <w:numPr>
+          <w:ilvl w:val="1"/>
+          <w:numId w:val="2"/>
+        </w:numPr>
+      </w:pPr>
+      <w:r>
+        <w:rPr>
+          <w:b/>
+        </w:rPr>
+        <w:t>Encuestas 2</w:t>
+      </w:r>
+      <w:r>
+        <w:t>: El sistema debe realizar un ranking de comercios en función de los datos de calidad proporcionados por el usuario.(2)</w:t>
+      </w:r>
+    </w:p>
+    <w:p>
+      <w:pPr>
+        <w:pStyle w:val="Prrafodelista"/>
+        <w:ind w:left="1440"/>
+      </w:pPr>
+    </w:p>
+    <w:p>
+      <w:pPr>
+        <w:pStyle w:val="Prrafodelista"/>
+        <w:numPr>
+          <w:ilvl w:val="0"/>
+          <w:numId w:val="2"/>
+        </w:numPr>
+      </w:pPr>
+      <w:r>
+        <w:rPr>
+          <w:b/>
+        </w:rPr>
+        <w:t>Sugerencias</w:t>
+      </w:r>
+      <w:r>
+        <w:t xml:space="preserve"> :El sistema debe</w:t>
+      </w:r>
+      <w:r>
+        <w:t xml:space="preserve"> implementar una ventana de sugerencias para dar “</w:t>
+      </w:r>
+      <w:proofErr w:type="spellStart"/>
+      <w:r>
+        <w:t>feedback</w:t>
+      </w:r>
+      <w:proofErr w:type="spellEnd"/>
+      <w:r>
+        <w:t>” del servicio.</w:t>
+      </w:r>
+      <w:r>
+        <w:t>(2)</w:t>
+      </w:r>
+    </w:p>
+    <w:p>
+      <w:pPr>
+        <w:pStyle w:val="Prrafodelista"/>
+        <w:numPr>
+          <w:ilvl w:val="0"/>
+          <w:numId w:val="2"/>
+        </w:numPr>
+      </w:pPr>
+      <w:r>
+        <w:rPr>
+          <w:b/>
+        </w:rPr>
+        <w:t xml:space="preserve">Categorías </w:t>
+      </w:r>
+      <w:r>
+        <w:t xml:space="preserve">: </w:t>
+      </w:r>
+      <w:r>
+        <w:t xml:space="preserve">El sistema </w:t>
+      </w:r>
+      <w:r>
+        <w:t xml:space="preserve"> debe agrupar los alimentos por categorías (lácteos, fruta, </w:t>
+      </w:r>
+      <w:proofErr w:type="spellStart"/>
+      <w:r>
+        <w:t>etc</w:t>
+      </w:r>
+      <w:proofErr w:type="spellEnd"/>
+      <w:r>
+        <w:t>).</w:t>
       </w:r>
       <w:r>
         <w:t>(1)</w:t>
@@ -204,18 +442,19 @@
         </w:numPr>
       </w:pPr>
       <w:r>
-        <w:t xml:space="preserve">Los cuestionarios de calidad se califican de 0.5 a 5 mediante una interfaz de </w:t>
-      </w:r>
-      <w:proofErr w:type="spellStart"/>
-      <w:r>
-        <w:t>click</w:t>
-      </w:r>
-      <w:proofErr w:type="spellEnd"/>
-      <w:r>
-        <w:t>.</w:t>
-      </w:r>
-      <w:r>
-        <w:t>(1)</w:t>
+        <w:rPr>
+          <w:b/>
+        </w:rPr>
+        <w:t>Ayudante</w:t>
+      </w:r>
+      <w:r>
+        <w:t xml:space="preserve">: </w:t>
+      </w:r>
+      <w:r>
+        <w:t>La web debe disponer de un ayudante interactivo.</w:t>
+      </w:r>
+      <w:r>
+        <w:t>(NO)</w:t>
       </w:r>
     </w:p>
     <w:p>
@@ -227,94 +466,13 @@
         </w:numPr>
       </w:pPr>
       <w:r>
-        <w:t>Se debe implementar una ventana de sugerencias para dar “</w:t>
-      </w:r>
-      <w:proofErr w:type="spellStart"/>
-      <w:r>
-        <w:t>feedback</w:t>
-      </w:r>
-      <w:proofErr w:type="spellEnd"/>
-      <w:r>
-        <w:t>” del servicio.</w:t>
-      </w:r>
-      <w:r>
-        <w:t>(2)</w:t>
-      </w:r>
-    </w:p>
-    <w:p>
-      <w:pPr>
-        <w:pStyle w:val="Prrafodelista"/>
-        <w:numPr>
-          <w:ilvl w:val="0"/>
-          <w:numId w:val="2"/>
-        </w:numPr>
-      </w:pPr>
-      <w:r>
-        <w:t>Se debe realizar un ranking de comercios en función de los datos de calidad proporcionados por el usuario.</w:t>
-      </w:r>
-      <w:r>
-        <w:t>(2)</w:t>
-      </w:r>
-    </w:p>
-    <w:p>
-      <w:pPr>
-        <w:pStyle w:val="Prrafodelista"/>
-        <w:numPr>
-          <w:ilvl w:val="0"/>
-          <w:numId w:val="2"/>
-        </w:numPr>
-      </w:pPr>
-      <w:r>
-        <w:t xml:space="preserve">Envío de </w:t>
-      </w:r>
-      <w:proofErr w:type="spellStart"/>
-      <w:r>
-        <w:t>newsletters</w:t>
-      </w:r>
-      <w:proofErr w:type="spellEnd"/>
-      <w:r>
-        <w:t xml:space="preserve"> con nuevas ofertas  a los usuarios registrados.</w:t>
-      </w:r>
-      <w:r>
-        <w:t>(4)</w:t>
-      </w:r>
-    </w:p>
-    <w:p>
-      <w:pPr>
-        <w:pStyle w:val="Prrafodelista"/>
-        <w:numPr>
-          <w:ilvl w:val="0"/>
-          <w:numId w:val="2"/>
-        </w:numPr>
-      </w:pPr>
-      <w:r>
-        <w:t xml:space="preserve">Se debe agrupar los alimentos por categorías (lácteos, fruta, </w:t>
-      </w:r>
-      <w:proofErr w:type="spellStart"/>
-      <w:r>
-        <w:t>etc</w:t>
-      </w:r>
-      <w:proofErr w:type="spellEnd"/>
-      <w:r>
-        <w:t>).</w:t>
-      </w:r>
-      <w:r>
-        <w:t>(1)</w:t>
-      </w:r>
-    </w:p>
-    <w:p>
-      <w:pPr>
-        <w:pStyle w:val="Prrafodelista"/>
-        <w:numPr>
-          <w:ilvl w:val="0"/>
-          <w:numId w:val="2"/>
-        </w:numPr>
-      </w:pPr>
-      <w:r>
-        <w:t>La web debe disponer de un ayudante interactivo.</w:t>
-      </w:r>
-      <w:r>
-        <w:t>(NO)</w:t>
+        <w:rPr>
+          <w:b/>
+        </w:rPr>
+        <w:t>Ofertas</w:t>
+      </w:r>
+      <w:r>
+        <w:t>: Debe aparecer un deslizable con las ofertas más importantes.</w:t>
       </w:r>
     </w:p>
     <w:p>
@@ -366,6 +524,7 @@
         </w:rPr>
       </w:pPr>
       <w:r>
+        <w:lastRenderedPageBreak/>
         <w:t xml:space="preserve">La web debe tener </w:t>
       </w:r>
       <w:proofErr w:type="gramStart"/>
@@ -401,7 +560,7 @@
         </w:numPr>
       </w:pPr>
       <w:r>
-        <w:t>Debe aparecer un deslizable con las ofertas más importantes.</w:t>
+        <w:t>El sistema de puntuación se representa con corazones (0-5 corazones)</w:t>
       </w:r>
     </w:p>
     <w:p>
@@ -413,7 +572,7 @@
         </w:numPr>
       </w:pPr>
       <w:r>
-        <w:t>El sistema de puntuación se representa con corazones (0-5 corazones)</w:t>
+        <w:t>Se permite cambiar el tamaño de fuente. (NO, zoom)</w:t>
       </w:r>
     </w:p>
     <w:p>
@@ -425,8 +584,15 @@
         </w:numPr>
       </w:pPr>
       <w:r>
-        <w:lastRenderedPageBreak/>
-        <w:t>Se permite cambiar el tamaño de fuente. (NO, zoom)</w:t>
+        <w:t xml:space="preserve">Los cuestionarios de calidad se califican de 0.5 a 5 mediante una interfaz de </w:t>
+      </w:r>
+      <w:proofErr w:type="spellStart"/>
+      <w:r>
+        <w:t>click</w:t>
+      </w:r>
+      <w:proofErr w:type="spellEnd"/>
+      <w:r>
+        <w:t>.(1)</w:t>
       </w:r>
     </w:p>
     <w:p>
@@ -530,7 +696,7 @@
         <w:rFonts w:ascii="Calibri" w:eastAsiaTheme="minorHAnsi" w:hAnsi="Calibri" w:cs="Calibri" w:hint="default"/>
       </w:rPr>
     </w:lvl>
-    <w:lvl w:ilvl="1" w:tplc="0C0A0003" w:tentative="1">
+    <w:lvl w:ilvl="1" w:tplc="0C0A0003">
       <w:start w:val="1"/>
       <w:numFmt w:val="bullet"/>
       <w:lvlText w:val="o"/>
@@ -642,7 +808,7 @@
         <w:rFonts w:ascii="Calibri" w:eastAsiaTheme="minorHAnsi" w:hAnsi="Calibri" w:cs="Calibri" w:hint="default"/>
       </w:rPr>
     </w:lvl>
-    <w:lvl w:ilvl="1" w:tplc="0C0A0003" w:tentative="1">
+    <w:lvl w:ilvl="1" w:tplc="0C0A0003">
       <w:start w:val="1"/>
       <w:numFmt w:val="bullet"/>
       <w:lvlText w:val="o"/>

</xml_diff>

<commit_message>
Añadida presentación de requisitos
También se ha actualizado el documento de texto de Requisitos
</commit_message>
<xml_diff>
--- a/especificacion_de_requisitos/Proyecto Ingeniería Software.docx
+++ b/especificacion_de_requisitos/Proyecto Ingeniería Software.docx
@@ -37,21 +37,57 @@
           <w:u w:val="single"/>
         </w:rPr>
       </w:pPr>
-    </w:p>
-    <w:p>
-      <w:pPr>
+      <w:r>
         <w:rPr>
           <w:sz w:val="24"/>
           <w:u w:val="single"/>
         </w:rPr>
-      </w:pPr>
-      <w:r>
+        <w:t>Generales</w:t>
+      </w:r>
+    </w:p>
+    <w:p>
+      <w:pPr>
+        <w:pStyle w:val="Prrafodelista"/>
+        <w:numPr>
+          <w:ilvl w:val="0"/>
+          <w:numId w:val="2"/>
+        </w:numPr>
+      </w:pPr>
+      <w:r>
+        <w:rPr>
+          <w:b/>
+        </w:rPr>
+        <w:t>Principal 1</w:t>
+      </w:r>
+      <w:r>
+        <w:t xml:space="preserve">: El sistema debe permitir seleccionar un tipo de producto en un menú, proporcionando una sugerencia óptima en base al precio y a la puntuación de las encuestas.  </w:t>
+      </w:r>
+    </w:p>
+    <w:p>
+      <w:pPr>
+        <w:pStyle w:val="Prrafodelista"/>
+        <w:numPr>
+          <w:ilvl w:val="0"/>
+          <w:numId w:val="2"/>
+        </w:numPr>
+      </w:pPr>
+      <w:r>
+        <w:rPr>
+          <w:b/>
+        </w:rPr>
+        <w:t>Principal 2</w:t>
+      </w:r>
+      <w:r>
+        <w:t>: El sistema debe permitir acceder a un catálogo de productos de un supermercado dado y gestionar la lista de la compra. (1)</w:t>
+      </w:r>
+    </w:p>
+    <w:p>
+      <w:pPr>
         <w:rPr>
           <w:sz w:val="24"/>
           <w:u w:val="single"/>
         </w:rPr>
-        <w:t>Funcionales</w:t>
-      </w:r>
+      </w:pPr>
     </w:p>
     <w:p>
       <w:pPr>
@@ -60,433 +96,13 @@
           <w:u w:val="single"/>
         </w:rPr>
       </w:pPr>
-    </w:p>
-    <w:p>
-      <w:pPr>
-        <w:pStyle w:val="Prrafodelista"/>
-        <w:numPr>
-          <w:ilvl w:val="0"/>
-          <w:numId w:val="2"/>
-        </w:numPr>
-      </w:pPr>
-      <w:r>
-        <w:rPr>
-          <w:b/>
-        </w:rPr>
-        <w:t>Principal 1</w:t>
-      </w:r>
-      <w:r>
-        <w:t xml:space="preserve">: </w:t>
-      </w:r>
-      <w:r>
-        <w:t>El sistema</w:t>
-      </w:r>
-      <w:r>
-        <w:t xml:space="preserve"> debe permitir seleccionar un tipo de producto en un menú, proporcionando una sugerencia óptima en base al precio y a la puntuación de las encuestas.</w:t>
-      </w:r>
-      <w:r>
-        <w:t xml:space="preserve"> </w:t>
-      </w:r>
-      <w:r>
-        <w:t xml:space="preserve"> </w:t>
-      </w:r>
-    </w:p>
-    <w:p>
-      <w:pPr>
-        <w:pStyle w:val="Prrafodelista"/>
-        <w:numPr>
-          <w:ilvl w:val="0"/>
-          <w:numId w:val="2"/>
-        </w:numPr>
-      </w:pPr>
-      <w:r>
-        <w:rPr>
-          <w:b/>
-        </w:rPr>
-        <w:t>Principal 2</w:t>
-      </w:r>
-      <w:r>
-        <w:t xml:space="preserve">: </w:t>
-      </w:r>
-      <w:r>
-        <w:t xml:space="preserve">El sistema </w:t>
-      </w:r>
-      <w:r>
-        <w:t>debe permitir acceder a un catálogo de productos de un supermercado dado y gestionar la lista de la compra.</w:t>
-      </w:r>
-      <w:r>
-        <w:t xml:space="preserve"> (1)</w:t>
-      </w:r>
-    </w:p>
-    <w:p>
-      <w:pPr>
-        <w:pStyle w:val="Prrafodelista"/>
-        <w:numPr>
-          <w:ilvl w:val="0"/>
-          <w:numId w:val="2"/>
-        </w:numPr>
-      </w:pPr>
-      <w:r>
-        <w:rPr>
-          <w:b/>
-        </w:rPr>
-        <w:t>Rechazos</w:t>
-      </w:r>
-      <w:r>
-        <w:t xml:space="preserve">: </w:t>
-      </w:r>
-      <w:r>
-        <w:t>Se debe dar la posibilidad de rechazar una sugerencia de producto</w:t>
-      </w:r>
-      <w:r>
-        <w:t xml:space="preserve"> o supermercado</w:t>
-      </w:r>
-      <w:r>
-        <w:t>, y que aparezca en su lugar la siguiente mejor.</w:t>
-      </w:r>
-      <w:r>
-        <w:t>(5)</w:t>
-      </w:r>
-    </w:p>
-    <w:p>
-      <w:pPr>
-        <w:pStyle w:val="Prrafodelista"/>
-        <w:numPr>
-          <w:ilvl w:val="0"/>
-          <w:numId w:val="2"/>
-        </w:numPr>
-      </w:pPr>
-      <w:proofErr w:type="spellStart"/>
-      <w:r>
-        <w:rPr>
-          <w:b/>
-        </w:rPr>
-        <w:t>Login</w:t>
-      </w:r>
-      <w:proofErr w:type="spellEnd"/>
-      <w:r>
-        <w:t xml:space="preserve">: </w:t>
-      </w:r>
-      <w:r>
-        <w:t xml:space="preserve">Debe existir sistema de registro y </w:t>
-      </w:r>
-      <w:proofErr w:type="spellStart"/>
-      <w:r>
-        <w:t>login</w:t>
-      </w:r>
-      <w:proofErr w:type="spellEnd"/>
-      <w:r>
-        <w:t xml:space="preserve"> de usuarios.</w:t>
-      </w:r>
-      <w:r>
-        <w:t>(2)</w:t>
-      </w:r>
-    </w:p>
-    <w:p>
-      <w:pPr>
-        <w:pStyle w:val="Prrafodelista"/>
-        <w:numPr>
-          <w:ilvl w:val="1"/>
-          <w:numId w:val="2"/>
-        </w:numPr>
-      </w:pPr>
-      <w:proofErr w:type="spellStart"/>
-      <w:r>
-        <w:rPr>
-          <w:b/>
-        </w:rPr>
-        <w:t>Newsletters</w:t>
-      </w:r>
-      <w:proofErr w:type="spellEnd"/>
-      <w:r>
-        <w:t xml:space="preserve">: Envío de </w:t>
-      </w:r>
-      <w:proofErr w:type="spellStart"/>
-      <w:r>
-        <w:t>newsletters</w:t>
-      </w:r>
-      <w:proofErr w:type="spellEnd"/>
-      <w:r>
-        <w:t xml:space="preserve"> con nuevas ofertas  a los usuarios registrados.(4)</w:t>
-      </w:r>
-    </w:p>
-    <w:p>
-      <w:pPr>
-        <w:pStyle w:val="Prrafodelista"/>
-        <w:numPr>
-          <w:ilvl w:val="0"/>
-          <w:numId w:val="2"/>
-        </w:numPr>
-      </w:pPr>
-      <w:r>
-        <w:rPr>
-          <w:b/>
-        </w:rPr>
-        <w:t>Historial</w:t>
-      </w:r>
-      <w:r>
-        <w:t xml:space="preserve">: </w:t>
-      </w:r>
-      <w:r>
-        <w:t>Se registran las últimas 5 listas de la compra realizadas por un usuario.</w:t>
-      </w:r>
-      <w:r>
-        <w:t>(3)</w:t>
-      </w:r>
-    </w:p>
-    <w:p>
-      <w:pPr>
-        <w:pStyle w:val="Prrafodelista"/>
-        <w:numPr>
-          <w:ilvl w:val="0"/>
-          <w:numId w:val="2"/>
-        </w:numPr>
-      </w:pPr>
-      <w:r>
-        <w:rPr>
-          <w:b/>
-        </w:rPr>
-        <w:t>Mapa</w:t>
-      </w:r>
-      <w:r>
-        <w:t xml:space="preserve">: </w:t>
-      </w:r>
-      <w:r>
-        <w:t>Tiene que haber un mapa que separe el sistema por regiones geográficas.</w:t>
-      </w:r>
-      <w:r>
-        <w:t>(NO)</w:t>
-      </w:r>
-    </w:p>
-    <w:p>
-      <w:pPr>
-        <w:pStyle w:val="Prrafodelista"/>
-        <w:numPr>
-          <w:ilvl w:val="0"/>
-          <w:numId w:val="2"/>
-        </w:numPr>
-      </w:pPr>
-      <w:r>
-        <w:rPr>
-          <w:b/>
-        </w:rPr>
-        <w:t>Compra</w:t>
-      </w:r>
-      <w:r>
-        <w:t xml:space="preserve">: </w:t>
-      </w:r>
-      <w:r>
-        <w:t>Se tiene implementar el servicio de compra online de manera transparente al usuario.</w:t>
-      </w:r>
-      <w:r>
-        <w:t>(20)</w:t>
-      </w:r>
-    </w:p>
-    <w:p>
-      <w:pPr>
-        <w:pStyle w:val="Prrafodelista"/>
-        <w:numPr>
-          <w:ilvl w:val="0"/>
-          <w:numId w:val="2"/>
-        </w:numPr>
-      </w:pPr>
-      <w:r>
-        <w:rPr>
-          <w:b/>
-        </w:rPr>
-        <w:t>Encuestas</w:t>
-      </w:r>
-      <w:r>
-        <w:t>: El sistema debe</w:t>
-      </w:r>
-      <w:r>
-        <w:t xml:space="preserve"> </w:t>
-      </w:r>
-      <w:r>
-        <w:t>permitir</w:t>
-      </w:r>
-      <w:r>
-        <w:t xml:space="preserve"> la posibilidad de realizar encuestas de calidad de productos</w:t>
-      </w:r>
-      <w:r>
-        <w:t xml:space="preserve"> y</w:t>
-      </w:r>
-      <w:r>
-        <w:t xml:space="preserve"> comercios</w:t>
-      </w:r>
-      <w:r>
-        <w:t>, así como del propio servicio web</w:t>
-      </w:r>
-      <w:r>
-        <w:t>.</w:t>
-      </w:r>
-      <w:r>
-        <w:t>(1)</w:t>
-      </w:r>
-    </w:p>
-    <w:p>
-      <w:pPr>
-        <w:pStyle w:val="Prrafodelista"/>
-        <w:numPr>
-          <w:ilvl w:val="1"/>
-          <w:numId w:val="2"/>
-        </w:numPr>
-      </w:pPr>
-      <w:r>
-        <w:rPr>
-          <w:b/>
-        </w:rPr>
-        <w:t>Encuestas 1</w:t>
-      </w:r>
-      <w:r>
-        <w:t xml:space="preserve">: Después de cada sugerencia de compra, el usuario puede calificar el servicio web. </w:t>
-      </w:r>
-    </w:p>
-    <w:p>
-      <w:pPr>
-        <w:pStyle w:val="Prrafodelista"/>
-        <w:numPr>
-          <w:ilvl w:val="1"/>
-          <w:numId w:val="2"/>
-        </w:numPr>
-      </w:pPr>
-      <w:r>
-        <w:rPr>
-          <w:b/>
-        </w:rPr>
-        <w:t>Encuestas 2</w:t>
-      </w:r>
-      <w:r>
-        <w:t>: El sistema debe realizar un ranking de comercios en función de los datos de calidad proporcionados por el usuario.(2)</w:t>
-      </w:r>
-    </w:p>
-    <w:p>
-      <w:pPr>
-        <w:pStyle w:val="Prrafodelista"/>
-        <w:ind w:left="1440"/>
-      </w:pPr>
-    </w:p>
-    <w:p>
-      <w:pPr>
-        <w:pStyle w:val="Prrafodelista"/>
-        <w:numPr>
-          <w:ilvl w:val="0"/>
-          <w:numId w:val="2"/>
-        </w:numPr>
-      </w:pPr>
-      <w:r>
-        <w:rPr>
-          <w:b/>
-        </w:rPr>
-        <w:t>Sugerencias</w:t>
-      </w:r>
-      <w:r>
-        <w:t xml:space="preserve"> :El sistema debe</w:t>
-      </w:r>
-      <w:r>
-        <w:t xml:space="preserve"> implementar una ventana de sugerencias para dar “</w:t>
-      </w:r>
-      <w:proofErr w:type="spellStart"/>
-      <w:r>
-        <w:t>feedback</w:t>
-      </w:r>
-      <w:proofErr w:type="spellEnd"/>
-      <w:r>
-        <w:t>” del servicio.</w:t>
-      </w:r>
-      <w:r>
-        <w:t>(2)</w:t>
-      </w:r>
-    </w:p>
-    <w:p>
-      <w:pPr>
-        <w:pStyle w:val="Prrafodelista"/>
-        <w:numPr>
-          <w:ilvl w:val="0"/>
-          <w:numId w:val="2"/>
-        </w:numPr>
-      </w:pPr>
-      <w:r>
-        <w:rPr>
-          <w:b/>
-        </w:rPr>
-        <w:t xml:space="preserve">Categorías </w:t>
-      </w:r>
-      <w:r>
-        <w:t xml:space="preserve">: </w:t>
-      </w:r>
-      <w:r>
-        <w:t xml:space="preserve">El sistema </w:t>
-      </w:r>
-      <w:r>
-        <w:t xml:space="preserve"> debe agrupar los alimentos por categorías (lácteos, fruta, </w:t>
-      </w:r>
-      <w:proofErr w:type="spellStart"/>
-      <w:r>
-        <w:t>etc</w:t>
-      </w:r>
-      <w:proofErr w:type="spellEnd"/>
-      <w:r>
-        <w:t>).</w:t>
-      </w:r>
-      <w:r>
-        <w:t>(1)</w:t>
-      </w:r>
-    </w:p>
-    <w:p>
-      <w:pPr>
-        <w:pStyle w:val="Prrafodelista"/>
-        <w:numPr>
-          <w:ilvl w:val="0"/>
-          <w:numId w:val="2"/>
-        </w:numPr>
-      </w:pPr>
-      <w:r>
-        <w:rPr>
-          <w:b/>
-        </w:rPr>
-        <w:t>Ayudante</w:t>
-      </w:r>
-      <w:r>
-        <w:t xml:space="preserve">: </w:t>
-      </w:r>
-      <w:r>
-        <w:t>La web debe disponer de un ayudante interactivo.</w:t>
-      </w:r>
-      <w:r>
-        <w:t>(NO)</w:t>
-      </w:r>
-    </w:p>
-    <w:p>
-      <w:pPr>
-        <w:pStyle w:val="Prrafodelista"/>
-        <w:numPr>
-          <w:ilvl w:val="0"/>
-          <w:numId w:val="2"/>
-        </w:numPr>
-      </w:pPr>
-      <w:r>
-        <w:rPr>
-          <w:b/>
-        </w:rPr>
-        <w:t>Ofertas</w:t>
-      </w:r>
-      <w:r>
-        <w:t>: Debe aparecer un deslizable con las ofertas más importantes.</w:t>
-      </w:r>
-    </w:p>
-    <w:p>
-      <w:pPr>
-        <w:pStyle w:val="Prrafodelista"/>
-      </w:pPr>
-    </w:p>
-    <w:p>
-      <w:pPr>
+      <w:r>
         <w:rPr>
           <w:sz w:val="24"/>
           <w:u w:val="single"/>
         </w:rPr>
-      </w:pPr>
+        <w:t>Funcionales</w:t>
+      </w:r>
     </w:p>
     <w:p>
       <w:pPr>
@@ -498,33 +114,792 @@
     </w:p>
     <w:p>
       <w:pPr>
+        <w:pStyle w:val="Prrafodelista"/>
+        <w:numPr>
+          <w:ilvl w:val="0"/>
+          <w:numId w:val="2"/>
+        </w:numPr>
+      </w:pPr>
+      <w:r>
+        <w:rPr>
+          <w:b/>
+        </w:rPr>
+        <w:t>Rechazos</w:t>
+      </w:r>
+      <w:r>
+        <w:t xml:space="preserve">: </w:t>
+      </w:r>
+      <w:r>
+        <w:t>Se debe dar la posibilidad de rechazar una sugerencia de producto</w:t>
+      </w:r>
+      <w:r>
+        <w:t xml:space="preserve"> o supermercado</w:t>
+      </w:r>
+      <w:r>
+        <w:t>, y que aparezca en su lugar la siguiente mejor.</w:t>
+      </w:r>
+      <w:r>
+        <w:t>(5)</w:t>
+      </w:r>
+    </w:p>
+    <w:p>
+      <w:pPr>
+        <w:pStyle w:val="Prrafodelista"/>
+        <w:numPr>
+          <w:ilvl w:val="0"/>
+          <w:numId w:val="2"/>
+        </w:numPr>
+      </w:pPr>
+      <w:proofErr w:type="spellStart"/>
+      <w:r>
+        <w:rPr>
+          <w:b/>
+        </w:rPr>
+        <w:t>Login</w:t>
+      </w:r>
+      <w:proofErr w:type="spellEnd"/>
+      <w:r>
+        <w:t xml:space="preserve">: </w:t>
+      </w:r>
+      <w:r>
+        <w:t xml:space="preserve">Debe existir sistema de registro y </w:t>
+      </w:r>
+      <w:proofErr w:type="spellStart"/>
+      <w:r>
+        <w:t>login</w:t>
+      </w:r>
+      <w:proofErr w:type="spellEnd"/>
+      <w:r>
+        <w:t xml:space="preserve"> de usuarios.</w:t>
+      </w:r>
+      <w:r>
+        <w:t>(2)</w:t>
+      </w:r>
+    </w:p>
+    <w:p>
+      <w:pPr>
+        <w:pStyle w:val="Prrafodelista"/>
+        <w:numPr>
+          <w:ilvl w:val="1"/>
+          <w:numId w:val="2"/>
+        </w:numPr>
+      </w:pPr>
+      <w:proofErr w:type="spellStart"/>
+      <w:r>
+        <w:rPr>
+          <w:b/>
+        </w:rPr>
+        <w:t>Newsletters</w:t>
+      </w:r>
+      <w:proofErr w:type="spellEnd"/>
+      <w:r>
+        <w:t xml:space="preserve">: Envío de </w:t>
+      </w:r>
+      <w:proofErr w:type="spellStart"/>
+      <w:r>
+        <w:t>newsletters</w:t>
+      </w:r>
+      <w:proofErr w:type="spellEnd"/>
+      <w:r>
+        <w:t xml:space="preserve"> con nuevas ofertas  a los usuarios registrados.(4)</w:t>
+      </w:r>
+    </w:p>
+    <w:p>
+      <w:pPr>
+        <w:pStyle w:val="Prrafodelista"/>
+        <w:numPr>
+          <w:ilvl w:val="0"/>
+          <w:numId w:val="2"/>
+        </w:numPr>
+      </w:pPr>
+      <w:r>
+        <w:rPr>
+          <w:b/>
+        </w:rPr>
+        <w:t>Historial</w:t>
+      </w:r>
+      <w:r>
+        <w:t xml:space="preserve">: </w:t>
+      </w:r>
+      <w:r>
+        <w:t>Se registran las últimas 5 listas de la compra realizadas por un usuario.</w:t>
+      </w:r>
+      <w:r>
+        <w:t>(3)</w:t>
+      </w:r>
+    </w:p>
+    <w:p>
+      <w:pPr>
+        <w:pStyle w:val="Prrafodelista"/>
+        <w:numPr>
+          <w:ilvl w:val="0"/>
+          <w:numId w:val="2"/>
+        </w:numPr>
+      </w:pPr>
+      <w:r>
+        <w:rPr>
+          <w:b/>
+        </w:rPr>
+        <w:t>Mapa</w:t>
+      </w:r>
+      <w:r>
+        <w:t xml:space="preserve">: </w:t>
+      </w:r>
+      <w:r>
+        <w:t>Tiene que haber un mapa que separe el sistema por regiones geográficas.</w:t>
+      </w:r>
+      <w:r>
+        <w:t>(NO)</w:t>
+      </w:r>
+    </w:p>
+    <w:p>
+      <w:pPr>
+        <w:pStyle w:val="Prrafodelista"/>
+        <w:numPr>
+          <w:ilvl w:val="0"/>
+          <w:numId w:val="2"/>
+        </w:numPr>
+      </w:pPr>
+      <w:r>
+        <w:rPr>
+          <w:b/>
+        </w:rPr>
+        <w:t>Compra</w:t>
+      </w:r>
+      <w:r>
+        <w:t xml:space="preserve">: </w:t>
+      </w:r>
+      <w:r>
+        <w:t>Se tiene implementar el servicio de compra online de manera transparente al usuario.</w:t>
+      </w:r>
+      <w:r>
+        <w:t>(20)</w:t>
+      </w:r>
+    </w:p>
+    <w:p>
+      <w:pPr>
+        <w:pStyle w:val="Prrafodelista"/>
+        <w:numPr>
+          <w:ilvl w:val="0"/>
+          <w:numId w:val="2"/>
+        </w:numPr>
+      </w:pPr>
+      <w:r>
+        <w:rPr>
+          <w:b/>
+        </w:rPr>
+        <w:t>Encuestas</w:t>
+      </w:r>
+      <w:r>
+        <w:t>: El sistema debe</w:t>
+      </w:r>
+      <w:r>
+        <w:t xml:space="preserve"> </w:t>
+      </w:r>
+      <w:r>
+        <w:t>permitir</w:t>
+      </w:r>
+      <w:r>
+        <w:t xml:space="preserve"> la posibilidad de realizar encuestas de calidad de productos</w:t>
+      </w:r>
+      <w:r>
+        <w:t xml:space="preserve"> y</w:t>
+      </w:r>
+      <w:r>
+        <w:t xml:space="preserve"> comercios</w:t>
+      </w:r>
+      <w:r>
+        <w:t>, así como del propio servicio web</w:t>
+      </w:r>
+      <w:r>
+        <w:t>.</w:t>
+      </w:r>
+      <w:r>
+        <w:t>(1)</w:t>
+      </w:r>
+    </w:p>
+    <w:p>
+      <w:pPr>
+        <w:pStyle w:val="Prrafodelista"/>
+        <w:numPr>
+          <w:ilvl w:val="1"/>
+          <w:numId w:val="2"/>
+        </w:numPr>
+      </w:pPr>
+      <w:r>
+        <w:rPr>
+          <w:b/>
+        </w:rPr>
+        <w:t>Encuestas 1</w:t>
+      </w:r>
+      <w:r>
+        <w:t xml:space="preserve">: Después de cada sugerencia de compra, el usuario puede calificar el servicio web. </w:t>
+      </w:r>
+    </w:p>
+    <w:p>
+      <w:pPr>
+        <w:pStyle w:val="Prrafodelista"/>
+        <w:numPr>
+          <w:ilvl w:val="1"/>
+          <w:numId w:val="2"/>
+        </w:numPr>
+      </w:pPr>
+      <w:r>
+        <w:rPr>
+          <w:b/>
+        </w:rPr>
+        <w:t>Encuestas 2</w:t>
+      </w:r>
+      <w:r>
+        <w:t>: El sistema debe realizar un ranking de comercios en función de los datos de calidad proporcionados por el usuario.(2)</w:t>
+      </w:r>
+    </w:p>
+    <w:p>
+      <w:pPr>
+        <w:pStyle w:val="Prrafodelista"/>
+        <w:ind w:left="1440"/>
+      </w:pPr>
+    </w:p>
+    <w:p>
+      <w:pPr>
+        <w:pStyle w:val="Prrafodelista"/>
+        <w:numPr>
+          <w:ilvl w:val="0"/>
+          <w:numId w:val="2"/>
+        </w:numPr>
+      </w:pPr>
+      <w:r>
+        <w:rPr>
+          <w:b/>
+        </w:rPr>
+        <w:t>Sugerencias</w:t>
+      </w:r>
+      <w:r>
+        <w:t xml:space="preserve"> :El sistema debe</w:t>
+      </w:r>
+      <w:r>
+        <w:t xml:space="preserve"> implementar una ventana de sugerencias para dar “</w:t>
+      </w:r>
+      <w:proofErr w:type="spellStart"/>
+      <w:r>
+        <w:t>feedback</w:t>
+      </w:r>
+      <w:proofErr w:type="spellEnd"/>
+      <w:r>
+        <w:t>” del servicio.</w:t>
+      </w:r>
+      <w:r>
+        <w:t>(2)</w:t>
+      </w:r>
+    </w:p>
+    <w:p>
+      <w:pPr>
+        <w:pStyle w:val="Prrafodelista"/>
+        <w:numPr>
+          <w:ilvl w:val="0"/>
+          <w:numId w:val="2"/>
+        </w:numPr>
+      </w:pPr>
+      <w:r>
+        <w:rPr>
+          <w:b/>
+        </w:rPr>
+        <w:t xml:space="preserve">Categorías </w:t>
+      </w:r>
+      <w:r>
+        <w:t xml:space="preserve">: </w:t>
+      </w:r>
+      <w:r>
+        <w:t xml:space="preserve">El sistema </w:t>
+      </w:r>
+      <w:r>
+        <w:t xml:space="preserve"> debe agrupar los alimentos por categorías (lácteos, fruta, </w:t>
+      </w:r>
+      <w:proofErr w:type="spellStart"/>
+      <w:r>
+        <w:t>etc</w:t>
+      </w:r>
+      <w:proofErr w:type="spellEnd"/>
+      <w:r>
+        <w:t>).</w:t>
+      </w:r>
+      <w:r>
+        <w:t>(1)</w:t>
+      </w:r>
+    </w:p>
+    <w:p>
+      <w:pPr>
+        <w:pStyle w:val="Prrafodelista"/>
+        <w:numPr>
+          <w:ilvl w:val="0"/>
+          <w:numId w:val="2"/>
+        </w:numPr>
+      </w:pPr>
+      <w:r>
+        <w:rPr>
+          <w:b/>
+        </w:rPr>
+        <w:t>Ayudante</w:t>
+      </w:r>
+      <w:r>
+        <w:t xml:space="preserve">: </w:t>
+      </w:r>
+      <w:r>
+        <w:t>La web debe disponer de un ayudante interactivo.</w:t>
+      </w:r>
+      <w:r>
+        <w:t>(NO)</w:t>
+      </w:r>
+    </w:p>
+    <w:p>
+      <w:pPr>
+        <w:pStyle w:val="Prrafodelista"/>
+        <w:numPr>
+          <w:ilvl w:val="0"/>
+          <w:numId w:val="2"/>
+        </w:numPr>
+      </w:pPr>
+      <w:r>
+        <w:rPr>
+          <w:b/>
+        </w:rPr>
+        <w:t>Ofertas</w:t>
+      </w:r>
+      <w:r>
+        <w:t>: Debe aparecer un deslizable con las ofertas más importantes.</w:t>
+      </w:r>
+    </w:p>
+    <w:p>
+      <w:pPr>
+        <w:pStyle w:val="Prrafodelista"/>
+      </w:pPr>
+    </w:p>
+    <w:p>
+      <w:pPr>
         <w:rPr>
           <w:sz w:val="24"/>
           <w:u w:val="single"/>
         </w:rPr>
       </w:pPr>
-      <w:r>
+    </w:p>
+    <w:p>
+      <w:pPr>
         <w:rPr>
           <w:sz w:val="24"/>
           <w:u w:val="single"/>
         </w:rPr>
-        <w:t>Diseño</w:t>
-      </w:r>
-    </w:p>
-    <w:p>
-      <w:pPr>
-        <w:pStyle w:val="Prrafodelista"/>
-        <w:numPr>
-          <w:ilvl w:val="0"/>
-          <w:numId w:val="1"/>
-        </w:numPr>
+      </w:pPr>
+    </w:p>
+    <w:p>
+      <w:pPr>
         <w:rPr>
           <w:sz w:val="24"/>
           <w:u w:val="single"/>
         </w:rPr>
       </w:pPr>
       <w:r>
+        <w:rPr>
+          <w:sz w:val="24"/>
+          <w:u w:val="single"/>
+        </w:rPr>
         <w:lastRenderedPageBreak/>
+        <w:t>No Funcionales</w:t>
+      </w:r>
+    </w:p>
+    <w:p>
+      <w:pPr>
+        <w:pStyle w:val="NormalWeb"/>
+        <w:spacing w:after="0"/>
+        <w:ind w:firstLine="360"/>
+        <w:rPr>
+          <w:rFonts w:asciiTheme="minorHAnsi" w:hAnsiTheme="minorHAnsi" w:cstheme="minorHAnsi"/>
+          <w:b/>
+        </w:rPr>
+      </w:pPr>
+      <w:r>
+        <w:rPr>
+          <w:rFonts w:asciiTheme="minorHAnsi" w:hAnsiTheme="minorHAnsi" w:cstheme="minorHAnsi"/>
+          <w:b/>
+        </w:rPr>
+        <w:t>Fiabilidad</w:t>
+      </w:r>
+    </w:p>
+    <w:p>
+      <w:pPr>
+        <w:pStyle w:val="NormalWeb"/>
+        <w:numPr>
+          <w:ilvl w:val="0"/>
+          <w:numId w:val="2"/>
+        </w:numPr>
+        <w:spacing w:after="0"/>
+        <w:rPr>
+          <w:rFonts w:asciiTheme="minorHAnsi" w:hAnsiTheme="minorHAnsi" w:cstheme="minorHAnsi"/>
+        </w:rPr>
+      </w:pPr>
+      <w:r>
+        <w:rPr>
+          <w:rFonts w:asciiTheme="minorHAnsi" w:hAnsiTheme="minorHAnsi" w:cstheme="minorHAnsi"/>
+          <w:b/>
+        </w:rPr>
+        <w:t xml:space="preserve">Disponibilidad. </w:t>
+      </w:r>
+      <w:r>
+        <w:rPr>
+          <w:rFonts w:asciiTheme="minorHAnsi" w:hAnsiTheme="minorHAnsi" w:cstheme="minorHAnsi"/>
+        </w:rPr>
+        <w:t>El sistema debe tener una disponibilidad del 98%</w:t>
+      </w:r>
+      <w:r>
+        <w:rPr>
+          <w:rFonts w:asciiTheme="minorHAnsi" w:hAnsiTheme="minorHAnsi" w:cstheme="minorHAnsi"/>
+        </w:rPr>
+        <w:t xml:space="preserve"> (24/7)</w:t>
+      </w:r>
+      <w:r>
+        <w:rPr>
+          <w:rFonts w:asciiTheme="minorHAnsi" w:hAnsiTheme="minorHAnsi" w:cstheme="minorHAnsi"/>
+        </w:rPr>
+        <w:t>.</w:t>
+      </w:r>
+    </w:p>
+    <w:p>
+      <w:pPr>
+        <w:pStyle w:val="NormalWeb"/>
+        <w:spacing w:after="0"/>
+        <w:ind w:left="360"/>
+        <w:rPr>
+          <w:rFonts w:asciiTheme="minorHAnsi" w:hAnsiTheme="minorHAnsi" w:cstheme="minorHAnsi"/>
+          <w:b/>
+        </w:rPr>
+      </w:pPr>
+      <w:r>
+        <w:rPr>
+          <w:rFonts w:asciiTheme="minorHAnsi" w:hAnsiTheme="minorHAnsi" w:cstheme="minorHAnsi"/>
+          <w:b/>
+        </w:rPr>
+        <w:t>Usabilidad</w:t>
+      </w:r>
+    </w:p>
+    <w:p>
+      <w:pPr>
+        <w:pStyle w:val="NormalWeb"/>
+        <w:numPr>
+          <w:ilvl w:val="0"/>
+          <w:numId w:val="2"/>
+        </w:numPr>
+        <w:spacing w:after="0"/>
+        <w:rPr>
+          <w:rFonts w:asciiTheme="minorHAnsi" w:hAnsiTheme="minorHAnsi" w:cstheme="minorHAnsi"/>
+        </w:rPr>
+      </w:pPr>
+      <w:r>
+        <w:rPr>
+          <w:rFonts w:asciiTheme="minorHAnsi" w:hAnsiTheme="minorHAnsi" w:cstheme="minorHAnsi"/>
+          <w:b/>
+        </w:rPr>
+        <w:t xml:space="preserve">Conexión. </w:t>
+      </w:r>
+      <w:r>
+        <w:rPr>
+          <w:rFonts w:asciiTheme="minorHAnsi" w:hAnsiTheme="minorHAnsi" w:cstheme="minorHAnsi"/>
+        </w:rPr>
+        <w:t>El usuario debe estar conectado a internet para utilizar la aplicación.</w:t>
+      </w:r>
+    </w:p>
+    <w:p>
+      <w:pPr>
+        <w:pStyle w:val="NormalWeb"/>
+        <w:spacing w:after="0"/>
+        <w:ind w:left="360"/>
+        <w:rPr>
+          <w:rFonts w:asciiTheme="minorHAnsi" w:hAnsiTheme="minorHAnsi" w:cstheme="minorHAnsi"/>
+          <w:b/>
+        </w:rPr>
+      </w:pPr>
+      <w:proofErr w:type="spellStart"/>
+      <w:r>
+        <w:rPr>
+          <w:rFonts w:asciiTheme="minorHAnsi" w:hAnsiTheme="minorHAnsi" w:cstheme="minorHAnsi"/>
+          <w:b/>
+        </w:rPr>
+        <w:t>Mantenibilidad</w:t>
+      </w:r>
+      <w:proofErr w:type="spellEnd"/>
+    </w:p>
+    <w:p>
+      <w:pPr>
+        <w:pStyle w:val="NormalWeb"/>
+        <w:numPr>
+          <w:ilvl w:val="0"/>
+          <w:numId w:val="2"/>
+        </w:numPr>
+        <w:spacing w:after="0"/>
+        <w:rPr>
+          <w:rFonts w:asciiTheme="minorHAnsi" w:hAnsiTheme="minorHAnsi" w:cstheme="minorHAnsi"/>
+        </w:rPr>
+      </w:pPr>
+      <w:r>
+        <w:rPr>
+          <w:rFonts w:asciiTheme="minorHAnsi" w:hAnsiTheme="minorHAnsi" w:cstheme="minorHAnsi"/>
+          <w:b/>
+        </w:rPr>
+        <w:t>Actualización</w:t>
+      </w:r>
+      <w:r>
+        <w:rPr>
+          <w:rFonts w:asciiTheme="minorHAnsi" w:hAnsiTheme="minorHAnsi" w:cstheme="minorHAnsi"/>
+        </w:rPr>
+        <w:t xml:space="preserve">. </w:t>
+      </w:r>
+      <w:r>
+        <w:rPr>
+          <w:rFonts w:asciiTheme="minorHAnsi" w:hAnsiTheme="minorHAnsi" w:cstheme="minorHAnsi"/>
+        </w:rPr>
+        <w:t>Nuestra empresa se debe encargar del mantenimiento y actualización de la base de datos.</w:t>
+      </w:r>
+    </w:p>
+    <w:p>
+      <w:pPr>
+        <w:pStyle w:val="NormalWeb"/>
+        <w:numPr>
+          <w:ilvl w:val="0"/>
+          <w:numId w:val="2"/>
+        </w:numPr>
+        <w:spacing w:after="0"/>
+        <w:rPr>
+          <w:rFonts w:asciiTheme="minorHAnsi" w:hAnsiTheme="minorHAnsi" w:cstheme="minorHAnsi"/>
+        </w:rPr>
+      </w:pPr>
+      <w:r>
+        <w:rPr>
+          <w:rFonts w:asciiTheme="minorHAnsi" w:hAnsiTheme="minorHAnsi" w:cstheme="minorHAnsi"/>
+          <w:b/>
+        </w:rPr>
+        <w:t>Errores</w:t>
+      </w:r>
+      <w:r>
+        <w:rPr>
+          <w:rFonts w:asciiTheme="minorHAnsi" w:hAnsiTheme="minorHAnsi" w:cstheme="minorHAnsi"/>
+        </w:rPr>
+        <w:t xml:space="preserve">. </w:t>
+      </w:r>
+      <w:r>
+        <w:rPr>
+          <w:rFonts w:asciiTheme="minorHAnsi" w:hAnsiTheme="minorHAnsi" w:cstheme="minorHAnsi"/>
+        </w:rPr>
+        <w:t>Nuestra empresa debe proporcionar soporte ante errores.</w:t>
+      </w:r>
+    </w:p>
+    <w:p>
+      <w:pPr>
+        <w:pStyle w:val="NormalWeb"/>
+        <w:spacing w:after="0"/>
+        <w:ind w:left="360"/>
+        <w:rPr>
+          <w:rFonts w:asciiTheme="minorHAnsi" w:hAnsiTheme="minorHAnsi" w:cstheme="minorHAnsi"/>
+          <w:b/>
+        </w:rPr>
+      </w:pPr>
+      <w:r>
+        <w:rPr>
+          <w:rFonts w:asciiTheme="minorHAnsi" w:hAnsiTheme="minorHAnsi" w:cstheme="minorHAnsi"/>
+          <w:b/>
+        </w:rPr>
+        <w:t>Portabilidad</w:t>
+      </w:r>
+    </w:p>
+    <w:p>
+      <w:pPr>
+        <w:pStyle w:val="NormalWeb"/>
+        <w:numPr>
+          <w:ilvl w:val="0"/>
+          <w:numId w:val="2"/>
+        </w:numPr>
+        <w:spacing w:after="0"/>
+        <w:rPr>
+          <w:rFonts w:asciiTheme="minorHAnsi" w:hAnsiTheme="minorHAnsi" w:cstheme="minorHAnsi"/>
+        </w:rPr>
+      </w:pPr>
+      <w:r>
+        <w:rPr>
+          <w:rFonts w:asciiTheme="minorHAnsi" w:hAnsiTheme="minorHAnsi" w:cstheme="minorHAnsi"/>
+          <w:b/>
+        </w:rPr>
+        <w:t>Portabilidad</w:t>
+      </w:r>
+      <w:r>
+        <w:rPr>
+          <w:rFonts w:asciiTheme="minorHAnsi" w:hAnsiTheme="minorHAnsi" w:cstheme="minorHAnsi"/>
+        </w:rPr>
+        <w:t xml:space="preserve">. </w:t>
+      </w:r>
+      <w:r>
+        <w:rPr>
+          <w:rFonts w:asciiTheme="minorHAnsi" w:hAnsiTheme="minorHAnsi" w:cstheme="minorHAnsi"/>
+        </w:rPr>
+        <w:t>Al ser una aplicación web esta puede ser accesible desde cualquier navegador y desde cualquier sistema operativo.</w:t>
+      </w:r>
+    </w:p>
+    <w:p>
+      <w:pPr>
+        <w:pStyle w:val="NormalWeb"/>
+        <w:spacing w:after="0"/>
+        <w:ind w:left="360"/>
+        <w:rPr>
+          <w:rFonts w:asciiTheme="minorHAnsi" w:hAnsiTheme="minorHAnsi" w:cstheme="minorHAnsi"/>
+          <w:b/>
+        </w:rPr>
+      </w:pPr>
+      <w:r>
+        <w:rPr>
+          <w:rFonts w:asciiTheme="minorHAnsi" w:hAnsiTheme="minorHAnsi" w:cstheme="minorHAnsi"/>
+          <w:b/>
+        </w:rPr>
+        <w:t>Seguridad</w:t>
+      </w:r>
+    </w:p>
+    <w:p>
+      <w:pPr>
+        <w:pStyle w:val="NormalWeb"/>
+        <w:numPr>
+          <w:ilvl w:val="0"/>
+          <w:numId w:val="2"/>
+        </w:numPr>
+        <w:spacing w:after="0"/>
+        <w:rPr>
+          <w:rFonts w:asciiTheme="minorHAnsi" w:hAnsiTheme="minorHAnsi" w:cstheme="minorHAnsi"/>
+        </w:rPr>
+      </w:pPr>
+      <w:r>
+        <w:rPr>
+          <w:rFonts w:asciiTheme="minorHAnsi" w:hAnsiTheme="minorHAnsi" w:cstheme="minorHAnsi"/>
+          <w:b/>
+        </w:rPr>
+        <w:t xml:space="preserve">Registro </w:t>
+      </w:r>
+      <w:proofErr w:type="gramStart"/>
+      <w:r>
+        <w:rPr>
+          <w:rFonts w:asciiTheme="minorHAnsi" w:hAnsiTheme="minorHAnsi" w:cstheme="minorHAnsi"/>
+          <w:b/>
+        </w:rPr>
+        <w:t>1</w:t>
+      </w:r>
+      <w:r>
+        <w:rPr>
+          <w:rFonts w:asciiTheme="minorHAnsi" w:hAnsiTheme="minorHAnsi" w:cstheme="minorHAnsi"/>
+        </w:rPr>
+        <w:t xml:space="preserve"> .</w:t>
+      </w:r>
+      <w:proofErr w:type="gramEnd"/>
+      <w:r>
+        <w:rPr>
+          <w:rFonts w:asciiTheme="minorHAnsi" w:hAnsiTheme="minorHAnsi" w:cstheme="minorHAnsi"/>
+        </w:rPr>
+        <w:t xml:space="preserve"> </w:t>
+      </w:r>
+      <w:r>
+        <w:rPr>
+          <w:rFonts w:asciiTheme="minorHAnsi" w:hAnsiTheme="minorHAnsi" w:cstheme="minorHAnsi"/>
+        </w:rPr>
+        <w:t>El usuario debe registrarse para acceder a la totalidad de los servicios de la web.</w:t>
+      </w:r>
+    </w:p>
+    <w:p>
+      <w:pPr>
+        <w:pStyle w:val="NormalWeb"/>
+        <w:numPr>
+          <w:ilvl w:val="0"/>
+          <w:numId w:val="2"/>
+        </w:numPr>
+        <w:spacing w:after="0"/>
+        <w:rPr>
+          <w:rFonts w:asciiTheme="minorHAnsi" w:hAnsiTheme="minorHAnsi" w:cstheme="minorHAnsi"/>
+        </w:rPr>
+      </w:pPr>
+      <w:r>
+        <w:rPr>
+          <w:rFonts w:asciiTheme="minorHAnsi" w:hAnsiTheme="minorHAnsi" w:cstheme="minorHAnsi"/>
+          <w:b/>
+        </w:rPr>
+        <w:t xml:space="preserve">Registro </w:t>
+      </w:r>
+      <w:proofErr w:type="gramStart"/>
+      <w:r>
+        <w:rPr>
+          <w:rFonts w:asciiTheme="minorHAnsi" w:hAnsiTheme="minorHAnsi" w:cstheme="minorHAnsi"/>
+          <w:b/>
+        </w:rPr>
+        <w:t>2</w:t>
+      </w:r>
+      <w:r>
+        <w:rPr>
+          <w:rFonts w:asciiTheme="minorHAnsi" w:hAnsiTheme="minorHAnsi" w:cstheme="minorHAnsi"/>
+        </w:rPr>
+        <w:t xml:space="preserve"> .</w:t>
+      </w:r>
+      <w:proofErr w:type="gramEnd"/>
+      <w:r>
+        <w:rPr>
+          <w:rFonts w:asciiTheme="minorHAnsi" w:hAnsiTheme="minorHAnsi" w:cstheme="minorHAnsi"/>
+        </w:rPr>
+        <w:t xml:space="preserve"> </w:t>
+      </w:r>
+      <w:r>
+        <w:rPr>
+          <w:rFonts w:asciiTheme="minorHAnsi" w:hAnsiTheme="minorHAnsi" w:cstheme="minorHAnsi"/>
+        </w:rPr>
+        <w:t>El usuario público podrá acceder a una serie de contenidos por definir.</w:t>
+      </w:r>
+    </w:p>
+    <w:p>
+      <w:pPr>
+        <w:tabs>
+          <w:tab w:val="left" w:pos="1139"/>
+        </w:tabs>
+        <w:rPr>
+          <w:rFonts w:cstheme="minorHAnsi"/>
+          <w:sz w:val="24"/>
+          <w:vertAlign w:val="superscript"/>
+        </w:rPr>
+      </w:pPr>
+    </w:p>
+    <w:p>
+      <w:pPr>
+        <w:rPr>
+          <w:sz w:val="24"/>
+          <w:u w:val="single"/>
+        </w:rPr>
+      </w:pPr>
+    </w:p>
+    <w:p>
+      <w:pPr>
+        <w:rPr>
+          <w:sz w:val="24"/>
+          <w:u w:val="single"/>
+        </w:rPr>
+      </w:pPr>
+      <w:r>
+        <w:rPr>
+          <w:sz w:val="24"/>
+          <w:u w:val="single"/>
+        </w:rPr>
+        <w:t>Diseño</w:t>
+      </w:r>
+    </w:p>
+    <w:p>
+      <w:pPr>
+        <w:pStyle w:val="Prrafodelista"/>
+        <w:numPr>
+          <w:ilvl w:val="0"/>
+          <w:numId w:val="1"/>
+        </w:numPr>
+        <w:rPr>
+          <w:sz w:val="24"/>
+          <w:u w:val="single"/>
+        </w:rPr>
+      </w:pPr>
+      <w:r>
         <w:t xml:space="preserve">La web debe tener </w:t>
       </w:r>
       <w:proofErr w:type="gramStart"/>
@@ -1113,6 +1488,23 @@
       <w:ind w:left="720"/>
       <w:contextualSpacing/>
     </w:pPr>
+  </w:style>
+  <w:style w:type="paragraph" w:styleId="NormalWeb">
+    <w:name w:val="Normal (Web)"/>
+    <w:basedOn w:val="Normal"/>
+    <w:uiPriority w:val="99"/>
+    <w:semiHidden/>
+    <w:unhideWhenUsed/>
+    <w:rsid w:val="00872BE8"/>
+    <w:pPr>
+      <w:spacing w:before="100" w:beforeAutospacing="1" w:after="119" w:line="240" w:lineRule="auto"/>
+    </w:pPr>
+    <w:rPr>
+      <w:rFonts w:ascii="Times New Roman" w:eastAsia="Times New Roman" w:hAnsi="Times New Roman" w:cs="Times New Roman"/>
+      <w:sz w:val="24"/>
+      <w:szCs w:val="24"/>
+      <w:lang w:eastAsia="es-ES"/>
+    </w:rPr>
   </w:style>
 </w:styles>
 </file>

</xml_diff>